<commit_message>
Requirements and diagram update
</commit_message>
<xml_diff>
--- a/docs/Requirements_part2.docx
+++ b/docs/Requirements_part2.docx
@@ -686,7 +686,7 @@
               <w:cnfStyle w:val="000000000000" w:firstRow="0" w:lastRow="0" w:firstColumn="0" w:lastColumn="0" w:oddVBand="0" w:evenVBand="0" w:oddHBand="0" w:evenHBand="0" w:firstRowFirstColumn="0" w:firstRowLastColumn="0" w:lastRowFirstColumn="0" w:lastRowLastColumn="0"/>
             </w:pPr>
             <w:r>
-              <w:t>NF</w:t>
+              <w:t>F</w:t>
             </w:r>
           </w:p>
         </w:tc>
@@ -1619,12 +1619,6 @@
               <w:cnfStyle w:val="000000100000" w:firstRow="0" w:lastRow="0" w:firstColumn="0" w:lastColumn="0" w:oddVBand="0" w:evenVBand="0" w:oddHBand="1" w:evenHBand="0" w:firstRowFirstColumn="0" w:firstRowLastColumn="0" w:lastRowFirstColumn="0" w:lastRowLastColumn="0"/>
             </w:pPr>
             <w:r>
-              <w:t>N</w:t>
-            </w:r>
-            <w:r>
-              <w:rPr>
-                <w:rFonts w:hint="cs"/>
-              </w:rPr>
               <w:t>F</w:t>
             </w:r>
           </w:p>
@@ -1749,7 +1743,7 @@
               <w:cnfStyle w:val="000000000000" w:firstRow="0" w:lastRow="0" w:firstColumn="0" w:lastColumn="0" w:oddVBand="0" w:evenVBand="0" w:oddHBand="0" w:evenHBand="0" w:firstRowFirstColumn="0" w:firstRowLastColumn="0" w:lastRowFirstColumn="0" w:lastRowLastColumn="0"/>
             </w:pPr>
             <w:r>
-              <w:t>NF</w:t>
+              <w:t>F</w:t>
             </w:r>
           </w:p>
         </w:tc>
@@ -2831,15 +2825,7 @@
               <w:t>v</w:t>
             </w:r>
             <w:r>
-              <w:t xml:space="preserve">e the location of every item in the </w:t>
-            </w:r>
-            <w:proofErr w:type="gramStart"/>
-            <w:r>
-              <w:t>store(</w:t>
-            </w:r>
-            <w:proofErr w:type="gramEnd"/>
-            <w:r>
-              <w:t>storage shelf number, store shelf number)</w:t>
+              <w:t>e the location of every item in the store(storage shelf number, store shelf number)</w:t>
             </w:r>
           </w:p>
         </w:tc>
@@ -9740,10 +9726,7 @@
               </w:rPr>
             </w:pPr>
             <w:r>
-              <w:t xml:space="preserve">   8</w:t>
-            </w:r>
-            <w:r>
-              <w:t>0</w:t>
+              <w:t xml:space="preserve">   80</w:t>
             </w:r>
           </w:p>
         </w:tc>
@@ -9856,10 +9839,7 @@
               </w:rPr>
             </w:pPr>
             <w:r>
-              <w:t xml:space="preserve">   8</w:t>
-            </w:r>
-            <w:r>
-              <w:t>1</w:t>
+              <w:t xml:space="preserve">   81</w:t>
             </w:r>
           </w:p>
         </w:tc>
@@ -10727,10 +10707,7 @@
               </w:rPr>
             </w:pPr>
             <w:r>
-              <w:t xml:space="preserve">   8</w:t>
-            </w:r>
-            <w:r>
-              <w:t>8</w:t>
+              <w:t xml:space="preserve">   88</w:t>
             </w:r>
           </w:p>
         </w:tc>
@@ -10826,15 +10803,11 @@
               <w:bidi w:val="0"/>
               <w:cnfStyle w:val="000000100000" w:firstRow="0" w:lastRow="0" w:firstColumn="0" w:lastColumn="0" w:oddVBand="0" w:evenVBand="0" w:oddHBand="1" w:evenHBand="0" w:firstRowFirstColumn="0" w:firstRowLastColumn="0" w:lastRowFirstColumn="0" w:lastRowLastColumn="0"/>
               <w:rPr>
-                <w:rFonts w:hint="cs"/>
-                <w:rtl/>
-              </w:rPr>
-            </w:pPr>
-            <w:r>
-              <w:t xml:space="preserve">   8</w:t>
-            </w:r>
-            <w:r>
-              <w:t>9</w:t>
+                <w:rtl/>
+              </w:rPr>
+            </w:pPr>
+            <w:r>
+              <w:t xml:space="preserve">   89</w:t>
             </w:r>
           </w:p>
         </w:tc>
@@ -10933,10 +10906,7 @@
               </w:rPr>
             </w:pPr>
             <w:r>
-              <w:t xml:space="preserve">   </w:t>
-            </w:r>
-            <w:r>
-              <w:t>90</w:t>
+              <w:t xml:space="preserve">   90</w:t>
             </w:r>
           </w:p>
         </w:tc>
@@ -11036,10 +11006,7 @@
               </w:rPr>
             </w:pPr>
             <w:r>
-              <w:t xml:space="preserve">   </w:t>
-            </w:r>
-            <w:r>
-              <w:t>91</w:t>
+              <w:t xml:space="preserve">   91</w:t>
             </w:r>
           </w:p>
         </w:tc>

</xml_diff>